<commit_message>
Made edits to each of the models
I made minor grammatical changes. As well as adding a few sentence to each
</commit_message>
<xml_diff>
--- a/Assignment3_ELEC3225_Rosado.docx
+++ b/Assignment3_ELEC3225_Rosado.docx
@@ -314,7 +314,145 @@
           <w:sz w:val="24"/>
           <w:szCs w:val="24"/>
         </w:rPr>
-        <w:t>The next step after is the testing stage which will have people outside of the development process run and deliver feedback towards the design and if any edits needed to be made the process will return to the system design step but if not continue to the next step. Then, after the beta testing of the design the code will be released for the last step which is providing maintenance to the code. Just like the initial testing all users will be able to access and run the code and if there is any bugs or glitches the code will be updated in real time.</w:t>
+        <w:t>The next step after is the testing stage which will have people outside of the development process run and deliver feedback towards the design</w:t>
+      </w:r>
+      <w:r>
+        <w:rPr>
+          <w:rFonts w:ascii="Times New Roman" w:hAnsi="Times New Roman" w:cs="Times New Roman"/>
+          <w:sz w:val="24"/>
+          <w:szCs w:val="24"/>
+        </w:rPr>
+        <w:t>.</w:t>
+      </w:r>
+      <w:r>
+        <w:rPr>
+          <w:rFonts w:ascii="Times New Roman" w:hAnsi="Times New Roman" w:cs="Times New Roman"/>
+          <w:sz w:val="24"/>
+          <w:szCs w:val="24"/>
+        </w:rPr>
+        <w:t xml:space="preserve"> </w:t>
+      </w:r>
+      <w:r>
+        <w:rPr>
+          <w:rFonts w:ascii="Times New Roman" w:hAnsi="Times New Roman" w:cs="Times New Roman"/>
+          <w:sz w:val="24"/>
+          <w:szCs w:val="24"/>
+        </w:rPr>
+        <w:t>I</w:t>
+      </w:r>
+      <w:r>
+        <w:rPr>
+          <w:rFonts w:ascii="Times New Roman" w:hAnsi="Times New Roman" w:cs="Times New Roman"/>
+          <w:sz w:val="24"/>
+          <w:szCs w:val="24"/>
+        </w:rPr>
+        <w:t>f any edits needed to be made</w:t>
+      </w:r>
+      <w:r>
+        <w:rPr>
+          <w:rFonts w:ascii="Times New Roman" w:hAnsi="Times New Roman" w:cs="Times New Roman"/>
+          <w:sz w:val="24"/>
+          <w:szCs w:val="24"/>
+        </w:rPr>
+        <w:t>, t</w:t>
+      </w:r>
+      <w:r>
+        <w:rPr>
+          <w:rFonts w:ascii="Times New Roman" w:hAnsi="Times New Roman" w:cs="Times New Roman"/>
+          <w:sz w:val="24"/>
+          <w:szCs w:val="24"/>
+        </w:rPr>
+        <w:t>he process will return to the system design step</w:t>
+      </w:r>
+      <w:r>
+        <w:rPr>
+          <w:rFonts w:ascii="Times New Roman" w:hAnsi="Times New Roman" w:cs="Times New Roman"/>
+          <w:sz w:val="24"/>
+          <w:szCs w:val="24"/>
+        </w:rPr>
+        <w:t>.</w:t>
+      </w:r>
+      <w:r>
+        <w:rPr>
+          <w:rFonts w:ascii="Times New Roman" w:hAnsi="Times New Roman" w:cs="Times New Roman"/>
+          <w:sz w:val="24"/>
+          <w:szCs w:val="24"/>
+        </w:rPr>
+        <w:t xml:space="preserve"> </w:t>
+      </w:r>
+      <w:r>
+        <w:rPr>
+          <w:rFonts w:ascii="Times New Roman" w:hAnsi="Times New Roman" w:cs="Times New Roman"/>
+          <w:sz w:val="24"/>
+          <w:szCs w:val="24"/>
+        </w:rPr>
+        <w:t>I</w:t>
+      </w:r>
+      <w:r>
+        <w:rPr>
+          <w:rFonts w:ascii="Times New Roman" w:hAnsi="Times New Roman" w:cs="Times New Roman"/>
+          <w:sz w:val="24"/>
+          <w:szCs w:val="24"/>
+        </w:rPr>
+        <w:t>f not</w:t>
+      </w:r>
+      <w:r>
+        <w:rPr>
+          <w:rFonts w:ascii="Times New Roman" w:hAnsi="Times New Roman" w:cs="Times New Roman"/>
+          <w:sz w:val="24"/>
+          <w:szCs w:val="24"/>
+        </w:rPr>
+        <w:t xml:space="preserve">, the process will </w:t>
+      </w:r>
+      <w:r>
+        <w:rPr>
+          <w:rFonts w:ascii="Times New Roman" w:hAnsi="Times New Roman" w:cs="Times New Roman"/>
+          <w:sz w:val="24"/>
+          <w:szCs w:val="24"/>
+        </w:rPr>
+        <w:t xml:space="preserve">continue to the next step. Then, after the beta testing of the </w:t>
+      </w:r>
+      <w:r>
+        <w:rPr>
+          <w:rFonts w:ascii="Times New Roman" w:hAnsi="Times New Roman" w:cs="Times New Roman"/>
+          <w:sz w:val="24"/>
+          <w:szCs w:val="24"/>
+        </w:rPr>
+        <w:t xml:space="preserve">program, it </w:t>
+      </w:r>
+      <w:r>
+        <w:rPr>
+          <w:rFonts w:ascii="Times New Roman" w:hAnsi="Times New Roman" w:cs="Times New Roman"/>
+          <w:sz w:val="24"/>
+          <w:szCs w:val="24"/>
+        </w:rPr>
+        <w:t>will be released</w:t>
+      </w:r>
+      <w:r>
+        <w:rPr>
+          <w:rFonts w:ascii="Times New Roman" w:hAnsi="Times New Roman" w:cs="Times New Roman"/>
+          <w:sz w:val="24"/>
+          <w:szCs w:val="24"/>
+        </w:rPr>
+        <w:t xml:space="preserve"> to the public and the process will enter the last phase, maintenance. In this phase, the team will receive feedback from active users on any bugs or improvements that could be made. The team will </w:t>
+      </w:r>
+      <w:proofErr w:type="gramStart"/>
+      <w:r>
+        <w:rPr>
+          <w:rFonts w:ascii="Times New Roman" w:hAnsi="Times New Roman" w:cs="Times New Roman"/>
+          <w:sz w:val="24"/>
+          <w:szCs w:val="24"/>
+        </w:rPr>
+        <w:t>makes</w:t>
+      </w:r>
+      <w:proofErr w:type="gramEnd"/>
+      <w:r>
+        <w:rPr>
+          <w:rFonts w:ascii="Times New Roman" w:hAnsi="Times New Roman" w:cs="Times New Roman"/>
+          <w:sz w:val="24"/>
+          <w:szCs w:val="24"/>
+        </w:rPr>
+        <w:t xml:space="preserve"> these changes and release a new version of the program with the corrections. </w:t>
       </w:r>
     </w:p>
     <w:p>
@@ -379,7 +517,31 @@
           <w:sz w:val="24"/>
           <w:szCs w:val="24"/>
         </w:rPr>
-        <w:t xml:space="preserve">nlike the waterfall model is less risky however, implementing the code by pieces may provide more smaller problems rather than doing it all at once. </w:t>
+        <w:t>nlike the waterfall model</w:t>
+      </w:r>
+      <w:r>
+        <w:rPr>
+          <w:rFonts w:ascii="Times New Roman" w:hAnsi="Times New Roman" w:cs="Times New Roman"/>
+          <w:sz w:val="24"/>
+          <w:szCs w:val="24"/>
+        </w:rPr>
+        <w:t xml:space="preserve"> </w:t>
+      </w:r>
+      <w:r>
+        <w:rPr>
+          <w:rFonts w:ascii="Times New Roman" w:hAnsi="Times New Roman" w:cs="Times New Roman"/>
+          <w:sz w:val="24"/>
+          <w:szCs w:val="24"/>
+        </w:rPr>
+        <w:t>there</w:t>
+      </w:r>
+      <w:r>
+        <w:rPr>
+          <w:rFonts w:ascii="Times New Roman" w:hAnsi="Times New Roman" w:cs="Times New Roman"/>
+          <w:sz w:val="24"/>
+          <w:szCs w:val="24"/>
+        </w:rPr>
+        <w:t xml:space="preserve"> is less risk, implementing the code by pieces may provide smaller problems. </w:t>
       </w:r>
       <w:r>
         <w:rPr>
@@ -395,7 +557,7 @@
           <w:sz w:val="24"/>
           <w:szCs w:val="24"/>
         </w:rPr>
-        <w:t xml:space="preserve">this increment for example, in the CURSE program the very first increment would be </w:t>
+        <w:t xml:space="preserve">this increment for example, in the </w:t>
       </w:r>
       <w:r>
         <w:rPr>
@@ -404,7 +566,7 @@
           <w:szCs w:val="24"/>
         </w:rPr>
         <w:lastRenderedPageBreak/>
-        <w:t>creating the user interface with a basic parent class called user.</w:t>
+        <w:t>CURSE program the very first increment would be creating the user interface with a basic parent class called user.</w:t>
       </w:r>
       <w:r>
         <w:rPr>
@@ -420,39 +582,39 @@
           <w:sz w:val="24"/>
           <w:szCs w:val="24"/>
         </w:rPr>
-        <w:t xml:space="preserve">, </w:t>
-      </w:r>
-      <w:r>
-        <w:rPr>
-          <w:rFonts w:ascii="Times New Roman" w:hAnsi="Times New Roman" w:cs="Times New Roman"/>
-          <w:sz w:val="24"/>
-          <w:szCs w:val="24"/>
-        </w:rPr>
-        <w:t xml:space="preserve">the interface </w:t>
-      </w:r>
-      <w:r>
-        <w:rPr>
-          <w:rFonts w:ascii="Times New Roman" w:hAnsi="Times New Roman" w:cs="Times New Roman"/>
-          <w:sz w:val="24"/>
-          <w:szCs w:val="24"/>
-        </w:rPr>
-        <w:t xml:space="preserve">should </w:t>
-      </w:r>
-      <w:r>
-        <w:rPr>
-          <w:rFonts w:ascii="Times New Roman" w:hAnsi="Times New Roman" w:cs="Times New Roman"/>
-          <w:sz w:val="24"/>
-          <w:szCs w:val="24"/>
-        </w:rPr>
-        <w:t>access simple methods from the class just to show the programming logic works.</w:t>
-      </w:r>
-      <w:r>
-        <w:rPr>
-          <w:rFonts w:ascii="Times New Roman" w:hAnsi="Times New Roman" w:cs="Times New Roman"/>
-          <w:sz w:val="24"/>
-          <w:szCs w:val="24"/>
-        </w:rPr>
-        <w:t xml:space="preserve"> Next, the coding step just as it says in the name is to code that smaller increment using here is C++ or Python. Lastly, the final step is to submit it for testing from outside sources to make sure there is no bugs. Repeat these four steps until the goal is achieved, in this CURSE program at least 2 more increments must be created, one to complete the classes and the other to setup the databases, there can be more but these 3 must be created to achieve what needs to be done. </w:t>
+        <w:t>, the interface should access simple methods from the class just to show the programming logic works.</w:t>
+      </w:r>
+      <w:r>
+        <w:rPr>
+          <w:rFonts w:ascii="Times New Roman" w:hAnsi="Times New Roman" w:cs="Times New Roman"/>
+          <w:sz w:val="24"/>
+          <w:szCs w:val="24"/>
+        </w:rPr>
+        <w:t xml:space="preserve"> Next, the coding step just as it says in the name is to code that smaller increment using here is C++ or Python. Lastly, the final step is to submit it for testing from outside sources to make sure there is no bugs. Repeat these four steps until the goal is achieved, in this CURSE program at least 2 more increments must be created, one to complete the classes and the other to setup the databases</w:t>
+      </w:r>
+      <w:r>
+        <w:rPr>
+          <w:rFonts w:ascii="Times New Roman" w:hAnsi="Times New Roman" w:cs="Times New Roman"/>
+          <w:sz w:val="24"/>
+          <w:szCs w:val="24"/>
+        </w:rPr>
+        <w:t>. Setting up the databases may be broken into two parts as they have different functionalities.</w:t>
+      </w:r>
+      <w:r>
+        <w:rPr>
+          <w:rFonts w:ascii="Times New Roman" w:hAnsi="Times New Roman" w:cs="Times New Roman"/>
+          <w:sz w:val="24"/>
+          <w:szCs w:val="24"/>
+        </w:rPr>
+        <w:t xml:space="preserve"> </w:t>
+      </w:r>
+      <w:r>
+        <w:rPr>
+          <w:rFonts w:ascii="Times New Roman" w:hAnsi="Times New Roman" w:cs="Times New Roman"/>
+          <w:sz w:val="24"/>
+          <w:szCs w:val="24"/>
+        </w:rPr>
+        <w:t>However, this is up to the programmer.</w:t>
       </w:r>
     </w:p>
     <w:p>
@@ -516,15 +678,49 @@
           <w:sz w:val="24"/>
           <w:szCs w:val="24"/>
         </w:rPr>
-        <w:t xml:space="preserve">The integration and configuration model is the process </w:t>
-      </w:r>
-      <w:r>
-        <w:rPr>
-          <w:rFonts w:ascii="Times New Roman" w:hAnsi="Times New Roman" w:cs="Times New Roman"/>
-          <w:sz w:val="24"/>
-          <w:szCs w:val="24"/>
-        </w:rPr>
-        <w:t>of configurating existing software and implement in once it meets the requirements for the goal of your program.</w:t>
+        <w:t xml:space="preserve">The integration and configuration model </w:t>
+      </w:r>
+      <w:proofErr w:type="gramStart"/>
+      <w:r>
+        <w:rPr>
+          <w:rFonts w:ascii="Times New Roman" w:hAnsi="Times New Roman" w:cs="Times New Roman"/>
+          <w:sz w:val="24"/>
+          <w:szCs w:val="24"/>
+        </w:rPr>
+        <w:t>is</w:t>
+      </w:r>
+      <w:proofErr w:type="gramEnd"/>
+      <w:r>
+        <w:rPr>
+          <w:rFonts w:ascii="Times New Roman" w:hAnsi="Times New Roman" w:cs="Times New Roman"/>
+          <w:sz w:val="24"/>
+          <w:szCs w:val="24"/>
+        </w:rPr>
+        <w:t xml:space="preserve"> the process </w:t>
+      </w:r>
+      <w:r>
+        <w:rPr>
+          <w:rFonts w:ascii="Times New Roman" w:hAnsi="Times New Roman" w:cs="Times New Roman"/>
+          <w:sz w:val="24"/>
+          <w:szCs w:val="24"/>
+        </w:rPr>
+        <w:t xml:space="preserve">of configurating existing software and implement </w:t>
+      </w:r>
+      <w:r>
+        <w:rPr>
+          <w:rFonts w:ascii="Times New Roman" w:hAnsi="Times New Roman" w:cs="Times New Roman"/>
+          <w:sz w:val="24"/>
+          <w:szCs w:val="24"/>
+        </w:rPr>
+        <w:t xml:space="preserve">it </w:t>
+      </w:r>
+      <w:r>
+        <w:rPr>
+          <w:rFonts w:ascii="Times New Roman" w:hAnsi="Times New Roman" w:cs="Times New Roman"/>
+          <w:sz w:val="24"/>
+          <w:szCs w:val="24"/>
+        </w:rPr>
+        <w:t>in once it meets the requirements for the goal of your program.</w:t>
       </w:r>
       <w:r>
         <w:rPr>
@@ -540,31 +736,191 @@
           <w:sz w:val="24"/>
           <w:szCs w:val="24"/>
         </w:rPr>
-        <w:t xml:space="preserve">This process can be used in any portion of this code that is missing for example, if the </w:t>
-      </w:r>
-      <w:r>
-        <w:rPr>
-          <w:rFonts w:ascii="Times New Roman" w:hAnsi="Times New Roman" w:cs="Times New Roman"/>
-          <w:sz w:val="24"/>
-          <w:szCs w:val="24"/>
-        </w:rPr>
-        <w:t xml:space="preserve">GUI </w:t>
-      </w:r>
-      <w:r>
-        <w:rPr>
-          <w:rFonts w:ascii="Times New Roman" w:hAnsi="Times New Roman" w:cs="Times New Roman"/>
-          <w:sz w:val="24"/>
-          <w:szCs w:val="24"/>
-        </w:rPr>
-        <w:t>user interface was not set up but the classes and the databases were</w:t>
-      </w:r>
-      <w:r>
-        <w:rPr>
-          <w:rFonts w:ascii="Times New Roman" w:hAnsi="Times New Roman" w:cs="Times New Roman"/>
-          <w:sz w:val="24"/>
-          <w:szCs w:val="24"/>
-        </w:rPr>
-        <w:t xml:space="preserve">, the solution would be to go on GitHub or a site with open-source code and search for one that has the foundation of a user interface but edit it so when it runs the user can enter an option and the proper method would work.  </w:t>
+        <w:t xml:space="preserve">This process can be used </w:t>
+      </w:r>
+      <w:r>
+        <w:rPr>
+          <w:rFonts w:ascii="Times New Roman" w:hAnsi="Times New Roman" w:cs="Times New Roman"/>
+          <w:sz w:val="24"/>
+          <w:szCs w:val="24"/>
+        </w:rPr>
+        <w:t>for</w:t>
+      </w:r>
+      <w:r>
+        <w:rPr>
+          <w:rFonts w:ascii="Times New Roman" w:hAnsi="Times New Roman" w:cs="Times New Roman"/>
+          <w:sz w:val="24"/>
+          <w:szCs w:val="24"/>
+        </w:rPr>
+        <w:t xml:space="preserve"> any portion of this code that is missing</w:t>
+      </w:r>
+      <w:r>
+        <w:rPr>
+          <w:rFonts w:ascii="Times New Roman" w:hAnsi="Times New Roman" w:cs="Times New Roman"/>
+          <w:sz w:val="24"/>
+          <w:szCs w:val="24"/>
+        </w:rPr>
+        <w:t>.</w:t>
+      </w:r>
+      <w:r>
+        <w:rPr>
+          <w:rFonts w:ascii="Times New Roman" w:hAnsi="Times New Roman" w:cs="Times New Roman"/>
+          <w:sz w:val="24"/>
+          <w:szCs w:val="24"/>
+        </w:rPr>
+        <w:t xml:space="preserve"> </w:t>
+      </w:r>
+      <w:r>
+        <w:rPr>
+          <w:rFonts w:ascii="Times New Roman" w:hAnsi="Times New Roman" w:cs="Times New Roman"/>
+          <w:sz w:val="24"/>
+          <w:szCs w:val="24"/>
+        </w:rPr>
+        <w:t>F</w:t>
+      </w:r>
+      <w:r>
+        <w:rPr>
+          <w:rFonts w:ascii="Times New Roman" w:hAnsi="Times New Roman" w:cs="Times New Roman"/>
+          <w:sz w:val="24"/>
+          <w:szCs w:val="24"/>
+        </w:rPr>
+        <w:t xml:space="preserve">or example, if the </w:t>
+      </w:r>
+      <w:r>
+        <w:rPr>
+          <w:rFonts w:ascii="Times New Roman" w:hAnsi="Times New Roman" w:cs="Times New Roman"/>
+          <w:sz w:val="24"/>
+          <w:szCs w:val="24"/>
+        </w:rPr>
+        <w:t>GUI</w:t>
+      </w:r>
+      <w:r>
+        <w:rPr>
+          <w:rFonts w:ascii="Times New Roman" w:hAnsi="Times New Roman" w:cs="Times New Roman"/>
+          <w:sz w:val="24"/>
+          <w:szCs w:val="24"/>
+        </w:rPr>
+        <w:t xml:space="preserve"> </w:t>
+      </w:r>
+      <w:r>
+        <w:rPr>
+          <w:rFonts w:ascii="Times New Roman" w:hAnsi="Times New Roman" w:cs="Times New Roman"/>
+          <w:sz w:val="24"/>
+          <w:szCs w:val="24"/>
+        </w:rPr>
+        <w:t>is</w:t>
+      </w:r>
+      <w:r>
+        <w:rPr>
+          <w:rFonts w:ascii="Times New Roman" w:hAnsi="Times New Roman" w:cs="Times New Roman"/>
+          <w:sz w:val="24"/>
+          <w:szCs w:val="24"/>
+        </w:rPr>
+        <w:t xml:space="preserve"> not set up but the classes and the databases </w:t>
+      </w:r>
+      <w:r>
+        <w:rPr>
+          <w:rFonts w:ascii="Times New Roman" w:hAnsi="Times New Roman" w:cs="Times New Roman"/>
+          <w:sz w:val="24"/>
+          <w:szCs w:val="24"/>
+        </w:rPr>
+        <w:t>are</w:t>
+      </w:r>
+      <w:r>
+        <w:rPr>
+          <w:rFonts w:ascii="Times New Roman" w:hAnsi="Times New Roman" w:cs="Times New Roman"/>
+          <w:sz w:val="24"/>
+          <w:szCs w:val="24"/>
+        </w:rPr>
+        <w:t xml:space="preserve">, </w:t>
+      </w:r>
+      <w:r>
+        <w:rPr>
+          <w:rFonts w:ascii="Times New Roman" w:hAnsi="Times New Roman" w:cs="Times New Roman"/>
+          <w:sz w:val="24"/>
+          <w:szCs w:val="24"/>
+        </w:rPr>
+        <w:t>a</w:t>
+      </w:r>
+      <w:r>
+        <w:rPr>
+          <w:rFonts w:ascii="Times New Roman" w:hAnsi="Times New Roman" w:cs="Times New Roman"/>
+          <w:sz w:val="24"/>
+          <w:szCs w:val="24"/>
+        </w:rPr>
+        <w:t xml:space="preserve"> solution would be to go on GitHub</w:t>
+      </w:r>
+      <w:r>
+        <w:rPr>
+          <w:rFonts w:ascii="Times New Roman" w:hAnsi="Times New Roman" w:cs="Times New Roman"/>
+          <w:sz w:val="24"/>
+          <w:szCs w:val="24"/>
+        </w:rPr>
+        <w:t>,</w:t>
+      </w:r>
+      <w:r>
+        <w:rPr>
+          <w:rFonts w:ascii="Times New Roman" w:hAnsi="Times New Roman" w:cs="Times New Roman"/>
+          <w:sz w:val="24"/>
+          <w:szCs w:val="24"/>
+        </w:rPr>
+        <w:t xml:space="preserve"> or a site with open-source code</w:t>
+      </w:r>
+      <w:r>
+        <w:rPr>
+          <w:rFonts w:ascii="Times New Roman" w:hAnsi="Times New Roman" w:cs="Times New Roman"/>
+          <w:sz w:val="24"/>
+          <w:szCs w:val="24"/>
+        </w:rPr>
+        <w:t>,</w:t>
+      </w:r>
+      <w:r>
+        <w:rPr>
+          <w:rFonts w:ascii="Times New Roman" w:hAnsi="Times New Roman" w:cs="Times New Roman"/>
+          <w:sz w:val="24"/>
+          <w:szCs w:val="24"/>
+        </w:rPr>
+        <w:t xml:space="preserve"> and search for one that has the foundation of a user interface</w:t>
+      </w:r>
+      <w:r>
+        <w:rPr>
+          <w:rFonts w:ascii="Times New Roman" w:hAnsi="Times New Roman" w:cs="Times New Roman"/>
+          <w:sz w:val="24"/>
+          <w:szCs w:val="24"/>
+        </w:rPr>
+        <w:t xml:space="preserve">. We would then take this code and edit it to fit the needs of the CURSE program. For this, we would need to modify this GUI to be able to take the desired input such as a menu with </w:t>
+      </w:r>
+      <w:r>
+        <w:rPr>
+          <w:rFonts w:ascii="Times New Roman" w:hAnsi="Times New Roman" w:cs="Times New Roman"/>
+          <w:sz w:val="24"/>
+          <w:szCs w:val="24"/>
+        </w:rPr>
+        <w:t xml:space="preserve">buttons for </w:t>
+      </w:r>
+      <w:r>
+        <w:rPr>
+          <w:rFonts w:ascii="Times New Roman" w:hAnsi="Times New Roman" w:cs="Times New Roman"/>
+          <w:sz w:val="24"/>
+          <w:szCs w:val="24"/>
+        </w:rPr>
+        <w:t xml:space="preserve">different user options. Overall, this method can be the </w:t>
+      </w:r>
+      <w:r>
+        <w:rPr>
+          <w:rFonts w:ascii="Times New Roman" w:hAnsi="Times New Roman" w:cs="Times New Roman"/>
+          <w:sz w:val="24"/>
+          <w:szCs w:val="24"/>
+        </w:rPr>
+        <w:t xml:space="preserve">coded the </w:t>
+      </w:r>
+      <w:r>
+        <w:rPr>
+          <w:rFonts w:ascii="Times New Roman" w:hAnsi="Times New Roman" w:cs="Times New Roman"/>
+          <w:sz w:val="24"/>
+          <w:szCs w:val="24"/>
+        </w:rPr>
+        <w:t>fastest but often results in less optimized code.</w:t>
       </w:r>
     </w:p>
     <w:p>
@@ -768,8 +1124,29 @@
         <w:pStyle w:val="NormalWeb"/>
         <w:ind w:left="567" w:hanging="567"/>
       </w:pPr>
-      <w:r>
-        <w:t xml:space="preserve">CITGuru. “CITGuru/PyInquirer.” </w:t>
+      <w:proofErr w:type="spellStart"/>
+      <w:r>
+        <w:t>CITGuru</w:t>
+      </w:r>
+      <w:proofErr w:type="spellEnd"/>
+      <w:r>
+        <w:t>. “</w:t>
+      </w:r>
+      <w:proofErr w:type="spellStart"/>
+      <w:r>
+        <w:t>CITGuru</w:t>
+      </w:r>
+      <w:proofErr w:type="spellEnd"/>
+      <w:r>
+        <w:t>/</w:t>
+      </w:r>
+      <w:proofErr w:type="spellStart"/>
+      <w:r>
+        <w:t>PyInquirer</w:t>
+      </w:r>
+      <w:proofErr w:type="spellEnd"/>
+      <w:r>
+        <w:t xml:space="preserve">.” </w:t>
       </w:r>
       <w:r>
         <w:rPr>
@@ -779,7 +1156,23 @@
         <w:t>GitHub</w:t>
       </w:r>
       <w:r>
-        <w:t xml:space="preserve">, 8 July 2020, github.com/CITGuru/PyInquirer/blob/master/examples/confirm.py. </w:t>
+        <w:t>, 8 July 2020, github.com/</w:t>
+      </w:r>
+      <w:proofErr w:type="spellStart"/>
+      <w:r>
+        <w:t>CITGuru</w:t>
+      </w:r>
+      <w:proofErr w:type="spellEnd"/>
+      <w:r>
+        <w:t>/</w:t>
+      </w:r>
+      <w:proofErr w:type="spellStart"/>
+      <w:r>
+        <w:t>PyInquirer</w:t>
+      </w:r>
+      <w:proofErr w:type="spellEnd"/>
+      <w:r>
+        <w:t xml:space="preserve">/blob/master/examples/confirm.py. </w:t>
       </w:r>
     </w:p>
     <w:p>
@@ -828,6 +1221,7 @@
       <w:r>
         <w:t xml:space="preserve">“SDLC - Waterfall Model.” </w:t>
       </w:r>
+      <w:proofErr w:type="spellStart"/>
       <w:r>
         <w:rPr>
           <w:i/>
@@ -835,6 +1229,7 @@
         </w:rPr>
         <w:t>Tutorialspoint</w:t>
       </w:r>
+      <w:proofErr w:type="spellEnd"/>
       <w:r>
         <w:t xml:space="preserve">, www.tutorialspoint.com/sdlc/sdlc_waterfall_model.htm. </w:t>
       </w:r>
@@ -1361,6 +1756,7 @@
   <w:style w:type="character" w:default="1" w:styleId="DefaultParagraphFont">
     <w:name w:val="Default Paragraph Font"/>
     <w:uiPriority w:val="1"/>
+    <w:semiHidden/>
     <w:unhideWhenUsed/>
   </w:style>
   <w:style w:type="table" w:default="1" w:styleId="TableNormal">

</xml_diff>